<commit_message>
small bug fix in displayGraph()
</commit_message>
<xml_diff>
--- a/proj_part1/docs/AirShuttle.docx
+++ b/proj_part1/docs/AirShuttle.docx
@@ -240,6 +240,13 @@
     </w:p>
     <w:sdt>
       <w:sdtPr>
+        <w:rPr>
+          <w:rFonts w:asciiTheme="minorHAnsi" w:eastAsiaTheme="minorHAnsi" w:hAnsiTheme="minorHAnsi" w:cstheme="minorBidi"/>
+          <w:color w:val="auto"/>
+          <w:sz w:val="22"/>
+          <w:szCs w:val="22"/>
+          <w:lang w:eastAsia="en-US"/>
+        </w:rPr>
         <w:id w:val="1078404976"/>
         <w:docPartObj>
           <w:docPartGallery w:val="Table of Contents"/>
@@ -248,19 +255,14 @@
       </w:sdtPr>
       <w:sdtEndPr>
         <w:rPr>
-          <w:rFonts w:asciiTheme="minorHAnsi" w:eastAsiaTheme="minorHAnsi" w:hAnsiTheme="minorHAnsi" w:cstheme="minorBidi"/>
           <w:b/>
           <w:bCs/>
-          <w:color w:val="auto"/>
-          <w:sz w:val="22"/>
-          <w:szCs w:val="22"/>
-          <w:lang w:eastAsia="en-US"/>
         </w:rPr>
       </w:sdtEndPr>
       <w:sdtContent>
         <w:p>
           <w:pPr>
-            <w:pStyle w:val="Cabealhodondice"/>
+            <w:pStyle w:val="TOCHeading"/>
           </w:pPr>
           <w:r>
             <w:t>Conteúdo</w:t>
@@ -268,7 +270,7 @@
         </w:p>
         <w:p>
           <w:pPr>
-            <w:pStyle w:val="ndice1"/>
+            <w:pStyle w:val="TOC1"/>
             <w:tabs>
               <w:tab w:val="right" w:leader="dot" w:pos="8494"/>
             </w:tabs>
@@ -290,7 +292,7 @@
           <w:hyperlink w:anchor="_Toc449547284" w:history="1">
             <w:r>
               <w:rPr>
-                <w:rStyle w:val="Hiperligao"/>
+                <w:rStyle w:val="Hyperlink"/>
                 <w:noProof/>
               </w:rPr>
               <w:t>Introdução</w:t>
@@ -347,7 +349,7 @@
         </w:p>
         <w:p>
           <w:pPr>
-            <w:pStyle w:val="ndice1"/>
+            <w:pStyle w:val="TOC1"/>
             <w:tabs>
               <w:tab w:val="right" w:leader="dot" w:pos="8494"/>
             </w:tabs>
@@ -360,7 +362,7 @@
           <w:hyperlink w:anchor="_Toc449547285" w:history="1">
             <w:r>
               <w:rPr>
-                <w:rStyle w:val="Hiperligao"/>
+                <w:rStyle w:val="Hyperlink"/>
                 <w:noProof/>
               </w:rPr>
               <w:t>Formalização do Problema</w:t>
@@ -417,7 +419,7 @@
         </w:p>
         <w:p>
           <w:pPr>
-            <w:pStyle w:val="ndice1"/>
+            <w:pStyle w:val="TOC1"/>
             <w:tabs>
               <w:tab w:val="right" w:leader="dot" w:pos="8494"/>
             </w:tabs>
@@ -430,7 +432,7 @@
           <w:hyperlink w:anchor="_Toc449547286" w:history="1">
             <w:r>
               <w:rPr>
-                <w:rStyle w:val="Hiperligao"/>
+                <w:rStyle w:val="Hyperlink"/>
                 <w:noProof/>
               </w:rPr>
               <w:t>Descrição da solução implementada</w:t>
@@ -487,7 +489,7 @@
         </w:p>
         <w:p>
           <w:pPr>
-            <w:pStyle w:val="ndice1"/>
+            <w:pStyle w:val="TOC1"/>
             <w:tabs>
               <w:tab w:val="right" w:leader="dot" w:pos="8494"/>
             </w:tabs>
@@ -500,7 +502,7 @@
           <w:hyperlink w:anchor="_Toc449547287" w:history="1">
             <w:r>
               <w:rPr>
-                <w:rStyle w:val="Hiperligao"/>
+                <w:rStyle w:val="Hyperlink"/>
                 <w:noProof/>
               </w:rPr>
               <w:t>Consola</w:t>
@@ -557,7 +559,7 @@
         </w:p>
         <w:p>
           <w:pPr>
-            <w:pStyle w:val="ndice1"/>
+            <w:pStyle w:val="TOC1"/>
             <w:tabs>
               <w:tab w:val="right" w:leader="dot" w:pos="8494"/>
             </w:tabs>
@@ -570,7 +572,7 @@
           <w:hyperlink w:anchor="_Toc449547288" w:history="1">
             <w:r>
               <w:rPr>
-                <w:rStyle w:val="Hiperligao"/>
+                <w:rStyle w:val="Hyperlink"/>
                 <w:noProof/>
               </w:rPr>
               <w:t>Interface Gráfica</w:t>
@@ -638,80 +640,80 @@
     </w:sdt>
     <w:p>
       <w:pPr>
-        <w:pStyle w:val="Cabealho1"/>
-        <w:jc w:val="center"/>
-      </w:pPr>
-    </w:p>
-    <w:p>
-      <w:pPr>
-        <w:pStyle w:val="Cabealho1"/>
-        <w:jc w:val="center"/>
-      </w:pPr>
-    </w:p>
-    <w:p>
-      <w:pPr>
-        <w:pStyle w:val="Cabealho1"/>
-        <w:jc w:val="center"/>
-      </w:pPr>
-    </w:p>
-    <w:p>
-      <w:pPr>
-        <w:pStyle w:val="Cabealho1"/>
-        <w:jc w:val="center"/>
-      </w:pPr>
-    </w:p>
-    <w:p>
-      <w:pPr>
-        <w:pStyle w:val="Cabealho1"/>
-        <w:jc w:val="center"/>
-      </w:pPr>
-    </w:p>
-    <w:p>
-      <w:pPr>
-        <w:pStyle w:val="Cabealho1"/>
-        <w:jc w:val="center"/>
-      </w:pPr>
-    </w:p>
-    <w:p>
-      <w:pPr>
-        <w:pStyle w:val="Cabealho1"/>
-        <w:jc w:val="center"/>
-      </w:pPr>
-    </w:p>
-    <w:p>
-      <w:pPr>
-        <w:pStyle w:val="Cabealho1"/>
-        <w:jc w:val="center"/>
-      </w:pPr>
-    </w:p>
-    <w:p>
-      <w:pPr>
-        <w:pStyle w:val="Cabealho1"/>
-        <w:jc w:val="center"/>
-      </w:pPr>
-    </w:p>
-    <w:p>
-      <w:pPr>
-        <w:pStyle w:val="Cabealho1"/>
-        <w:jc w:val="center"/>
-      </w:pPr>
-    </w:p>
-    <w:p>
-      <w:pPr>
-        <w:pStyle w:val="Cabealho1"/>
+        <w:pStyle w:val="Heading1"/>
+        <w:jc w:val="center"/>
+      </w:pPr>
+    </w:p>
+    <w:p>
+      <w:pPr>
+        <w:pStyle w:val="Heading1"/>
+        <w:jc w:val="center"/>
+      </w:pPr>
+    </w:p>
+    <w:p>
+      <w:pPr>
+        <w:pStyle w:val="Heading1"/>
+        <w:jc w:val="center"/>
+      </w:pPr>
+    </w:p>
+    <w:p>
+      <w:pPr>
+        <w:pStyle w:val="Heading1"/>
+        <w:jc w:val="center"/>
+      </w:pPr>
+    </w:p>
+    <w:p>
+      <w:pPr>
+        <w:pStyle w:val="Heading1"/>
+        <w:jc w:val="center"/>
+      </w:pPr>
+    </w:p>
+    <w:p>
+      <w:pPr>
+        <w:pStyle w:val="Heading1"/>
+        <w:jc w:val="center"/>
+      </w:pPr>
+    </w:p>
+    <w:p>
+      <w:pPr>
+        <w:pStyle w:val="Heading1"/>
+        <w:jc w:val="center"/>
+      </w:pPr>
+    </w:p>
+    <w:p>
+      <w:pPr>
+        <w:pStyle w:val="Heading1"/>
+        <w:jc w:val="center"/>
+      </w:pPr>
+    </w:p>
+    <w:p>
+      <w:pPr>
+        <w:pStyle w:val="Heading1"/>
+        <w:jc w:val="center"/>
+      </w:pPr>
+    </w:p>
+    <w:p>
+      <w:pPr>
+        <w:pStyle w:val="Heading1"/>
+        <w:jc w:val="center"/>
+      </w:pPr>
+    </w:p>
+    <w:p>
+      <w:pPr>
+        <w:pStyle w:val="Heading1"/>
       </w:pPr>
       <w:bookmarkStart w:id="1" w:name="_Toc449547117"/>
     </w:p>
     <w:p>
       <w:pPr>
-        <w:pStyle w:val="Cabealho1"/>
+        <w:pStyle w:val="Heading1"/>
         <w:jc w:val="center"/>
       </w:pPr>
       <w:bookmarkStart w:id="2" w:name="_Toc449547284"/>
     </w:p>
     <w:p>
       <w:pPr>
-        <w:pStyle w:val="Cabealho1"/>
+        <w:pStyle w:val="Heading1"/>
         <w:jc w:val="center"/>
       </w:pPr>
       <w:r>
@@ -750,39 +752,7 @@
           <w:sz w:val="28"/>
           <w:szCs w:val="28"/>
         </w:rPr>
-        <w:t xml:space="preserve"> o tema “</w:t>
-      </w:r>
-      <w:proofErr w:type="spellStart"/>
-      <w:r>
-        <w:rPr>
-          <w:sz w:val="28"/>
-          <w:szCs w:val="28"/>
-        </w:rPr>
-        <w:t>AirShutle</w:t>
-      </w:r>
-      <w:proofErr w:type="spellEnd"/>
-      <w:r>
-        <w:rPr>
-          <w:sz w:val="28"/>
-          <w:szCs w:val="28"/>
-        </w:rPr>
-        <w:t xml:space="preserve">: </w:t>
-      </w:r>
-      <w:proofErr w:type="spellStart"/>
-      <w:r>
-        <w:rPr>
-          <w:sz w:val="28"/>
-          <w:szCs w:val="28"/>
-        </w:rPr>
-        <w:t>transfer</w:t>
-      </w:r>
-      <w:proofErr w:type="spellEnd"/>
-      <w:r>
-        <w:rPr>
-          <w:sz w:val="28"/>
-          <w:szCs w:val="28"/>
-        </w:rPr>
-        <w:t xml:space="preserve"> em aeroportos”, e foi pedido para</w:t>
+        <w:t xml:space="preserve"> o tema “AirShutle: transfer em aeroportos”, e foi pedido para</w:t>
       </w:r>
       <w:r>
         <w:rPr>
@@ -825,131 +795,131 @@
     <w:p/>
     <w:p>
       <w:pPr>
-        <w:pStyle w:val="Cabealho1"/>
-      </w:pPr>
-    </w:p>
-    <w:p>
-      <w:pPr>
-        <w:rPr>
-          <w:sz w:val="28"/>
-        </w:rPr>
-      </w:pPr>
-    </w:p>
-    <w:p>
-      <w:pPr>
-        <w:rPr>
-          <w:sz w:val="28"/>
-        </w:rPr>
-      </w:pPr>
-    </w:p>
-    <w:p>
-      <w:pPr>
-        <w:rPr>
-          <w:sz w:val="28"/>
-        </w:rPr>
-      </w:pPr>
-    </w:p>
-    <w:p>
-      <w:pPr>
-        <w:rPr>
-          <w:sz w:val="28"/>
-        </w:rPr>
-      </w:pPr>
-    </w:p>
-    <w:p>
-      <w:pPr>
-        <w:rPr>
-          <w:sz w:val="28"/>
-        </w:rPr>
-      </w:pPr>
-    </w:p>
-    <w:p>
-      <w:pPr>
-        <w:rPr>
-          <w:sz w:val="28"/>
-        </w:rPr>
-      </w:pPr>
-    </w:p>
-    <w:p>
-      <w:pPr>
-        <w:rPr>
-          <w:sz w:val="28"/>
-        </w:rPr>
-      </w:pPr>
-    </w:p>
-    <w:p>
-      <w:pPr>
-        <w:rPr>
-          <w:sz w:val="28"/>
-        </w:rPr>
-      </w:pPr>
-    </w:p>
-    <w:p>
-      <w:pPr>
-        <w:rPr>
-          <w:sz w:val="28"/>
-        </w:rPr>
-      </w:pPr>
-    </w:p>
-    <w:p>
-      <w:pPr>
-        <w:rPr>
-          <w:sz w:val="28"/>
-        </w:rPr>
-      </w:pPr>
-    </w:p>
-    <w:p>
-      <w:pPr>
-        <w:rPr>
-          <w:sz w:val="28"/>
-        </w:rPr>
-      </w:pPr>
-    </w:p>
-    <w:p>
-      <w:pPr>
-        <w:rPr>
-          <w:sz w:val="28"/>
-        </w:rPr>
-      </w:pPr>
-    </w:p>
-    <w:p>
-      <w:pPr>
-        <w:rPr>
-          <w:sz w:val="28"/>
-        </w:rPr>
-      </w:pPr>
-    </w:p>
-    <w:p>
-      <w:pPr>
-        <w:rPr>
-          <w:sz w:val="28"/>
-        </w:rPr>
-      </w:pPr>
-    </w:p>
-    <w:p>
-      <w:pPr>
-        <w:rPr>
-          <w:sz w:val="28"/>
-        </w:rPr>
-      </w:pPr>
-    </w:p>
-    <w:p>
-      <w:pPr>
-        <w:rPr>
-          <w:sz w:val="28"/>
-        </w:rPr>
-      </w:pPr>
-    </w:p>
-    <w:p>
-      <w:pPr>
-        <w:rPr>
-          <w:sz w:val="28"/>
-        </w:rPr>
-      </w:pPr>
-    </w:p>
-    <w:p>
-      <w:pPr>
-        <w:pStyle w:val="Cabealho1"/>
+        <w:pStyle w:val="Heading1"/>
+      </w:pPr>
+    </w:p>
+    <w:p>
+      <w:pPr>
+        <w:rPr>
+          <w:sz w:val="28"/>
+        </w:rPr>
+      </w:pPr>
+    </w:p>
+    <w:p>
+      <w:pPr>
+        <w:rPr>
+          <w:sz w:val="28"/>
+        </w:rPr>
+      </w:pPr>
+    </w:p>
+    <w:p>
+      <w:pPr>
+        <w:rPr>
+          <w:sz w:val="28"/>
+        </w:rPr>
+      </w:pPr>
+    </w:p>
+    <w:p>
+      <w:pPr>
+        <w:rPr>
+          <w:sz w:val="28"/>
+        </w:rPr>
+      </w:pPr>
+    </w:p>
+    <w:p>
+      <w:pPr>
+        <w:rPr>
+          <w:sz w:val="28"/>
+        </w:rPr>
+      </w:pPr>
+    </w:p>
+    <w:p>
+      <w:pPr>
+        <w:rPr>
+          <w:sz w:val="28"/>
+        </w:rPr>
+      </w:pPr>
+    </w:p>
+    <w:p>
+      <w:pPr>
+        <w:rPr>
+          <w:sz w:val="28"/>
+        </w:rPr>
+      </w:pPr>
+    </w:p>
+    <w:p>
+      <w:pPr>
+        <w:rPr>
+          <w:sz w:val="28"/>
+        </w:rPr>
+      </w:pPr>
+    </w:p>
+    <w:p>
+      <w:pPr>
+        <w:rPr>
+          <w:sz w:val="28"/>
+        </w:rPr>
+      </w:pPr>
+    </w:p>
+    <w:p>
+      <w:pPr>
+        <w:rPr>
+          <w:sz w:val="28"/>
+        </w:rPr>
+      </w:pPr>
+    </w:p>
+    <w:p>
+      <w:pPr>
+        <w:rPr>
+          <w:sz w:val="28"/>
+        </w:rPr>
+      </w:pPr>
+    </w:p>
+    <w:p>
+      <w:pPr>
+        <w:rPr>
+          <w:sz w:val="28"/>
+        </w:rPr>
+      </w:pPr>
+    </w:p>
+    <w:p>
+      <w:pPr>
+        <w:rPr>
+          <w:sz w:val="28"/>
+        </w:rPr>
+      </w:pPr>
+    </w:p>
+    <w:p>
+      <w:pPr>
+        <w:rPr>
+          <w:sz w:val="28"/>
+        </w:rPr>
+      </w:pPr>
+    </w:p>
+    <w:p>
+      <w:pPr>
+        <w:rPr>
+          <w:sz w:val="28"/>
+        </w:rPr>
+      </w:pPr>
+    </w:p>
+    <w:p>
+      <w:pPr>
+        <w:rPr>
+          <w:sz w:val="28"/>
+        </w:rPr>
+      </w:pPr>
+    </w:p>
+    <w:p>
+      <w:pPr>
+        <w:rPr>
+          <w:sz w:val="28"/>
+        </w:rPr>
+      </w:pPr>
+    </w:p>
+    <w:p>
+      <w:pPr>
+        <w:pStyle w:val="Heading1"/>
         <w:jc w:val="center"/>
       </w:pPr>
       <w:bookmarkStart w:id="3" w:name="_Toc449547118"/>
@@ -1148,7 +1118,7 @@
     </w:p>
     <w:p>
       <w:pPr>
-        <w:pStyle w:val="Cabealho1"/>
+        <w:pStyle w:val="Heading1"/>
         <w:jc w:val="center"/>
       </w:pPr>
       <w:bookmarkStart w:id="5" w:name="_Toc449547119"/>
@@ -1185,7 +1155,7 @@
     </w:p>
     <w:p>
       <w:pPr>
-        <w:pStyle w:val="PargrafodaLista"/>
+        <w:pStyle w:val="ListParagraph"/>
         <w:numPr>
           <w:ilvl w:val="0"/>
           <w:numId w:val="1"/>
@@ -1195,21 +1165,12 @@
           <w:szCs w:val="28"/>
         </w:rPr>
       </w:pPr>
-      <w:proofErr w:type="spellStart"/>
-      <w:r>
-        <w:rPr>
-          <w:sz w:val="28"/>
-          <w:szCs w:val="28"/>
-        </w:rPr>
-        <w:t>Coordinates</w:t>
-      </w:r>
-      <w:proofErr w:type="spellEnd"/>
-      <w:r>
-        <w:rPr>
-          <w:sz w:val="28"/>
-          <w:szCs w:val="28"/>
-        </w:rPr>
-        <w:t xml:space="preserve"> – classe que contém latitude e longitude, coordenadas de um node no </w:t>
+      <w:r>
+        <w:rPr>
+          <w:sz w:val="28"/>
+          <w:szCs w:val="28"/>
+        </w:rPr>
+        <w:t xml:space="preserve">Coordinates – classe que contém latitude e longitude, coordenadas de um node no </w:t>
       </w:r>
       <w:r>
         <w:rPr>
@@ -1228,7 +1189,7 @@
     </w:p>
     <w:p>
       <w:pPr>
-        <w:pStyle w:val="PargrafodaLista"/>
+        <w:pStyle w:val="ListParagraph"/>
         <w:numPr>
           <w:ilvl w:val="0"/>
           <w:numId w:val="1"/>
@@ -1238,21 +1199,12 @@
           <w:szCs w:val="28"/>
         </w:rPr>
       </w:pPr>
-      <w:proofErr w:type="spellStart"/>
-      <w:r>
-        <w:rPr>
-          <w:sz w:val="28"/>
-          <w:szCs w:val="28"/>
-        </w:rPr>
-        <w:t>Point</w:t>
-      </w:r>
-      <w:proofErr w:type="spellEnd"/>
-      <w:r>
-        <w:rPr>
-          <w:sz w:val="28"/>
-          <w:szCs w:val="28"/>
-        </w:rPr>
-        <w:t xml:space="preserve"> – classes que contém coordenadas x e y, em radianos, localização de um node no </w:t>
+      <w:r>
+        <w:rPr>
+          <w:sz w:val="28"/>
+          <w:szCs w:val="28"/>
+        </w:rPr>
+        <w:t xml:space="preserve">Point – classes que contém coordenadas x e y, em radianos, localização de um node no </w:t>
       </w:r>
       <w:r>
         <w:rPr>
@@ -1271,7 +1223,7 @@
     </w:p>
     <w:p>
       <w:pPr>
-        <w:pStyle w:val="PargrafodaLista"/>
+        <w:pStyle w:val="ListParagraph"/>
         <w:numPr>
           <w:ilvl w:val="0"/>
           <w:numId w:val="1"/>
@@ -1281,26 +1233,17 @@
           <w:szCs w:val="28"/>
         </w:rPr>
       </w:pPr>
-      <w:proofErr w:type="spellStart"/>
-      <w:r>
-        <w:rPr>
-          <w:sz w:val="28"/>
-          <w:szCs w:val="28"/>
-        </w:rPr>
-        <w:t>Graph</w:t>
-      </w:r>
-      <w:proofErr w:type="spellEnd"/>
-      <w:r>
-        <w:rPr>
-          <w:sz w:val="28"/>
-          <w:szCs w:val="28"/>
-        </w:rPr>
-        <w:t xml:space="preserve"> – classe responsável pela criação do grafo e respetivos cálculos;</w:t>
-      </w:r>
-    </w:p>
-    <w:p>
-      <w:pPr>
-        <w:pStyle w:val="PargrafodaLista"/>
+      <w:r>
+        <w:rPr>
+          <w:sz w:val="28"/>
+          <w:szCs w:val="28"/>
+        </w:rPr>
+        <w:t>Graph – classe responsável pela criação do grafo e respetivos cálculos;</w:t>
+      </w:r>
+    </w:p>
+    <w:p>
+      <w:pPr>
+        <w:pStyle w:val="ListParagraph"/>
         <w:numPr>
           <w:ilvl w:val="0"/>
           <w:numId w:val="1"/>
@@ -1320,7 +1263,7 @@
     </w:p>
     <w:p>
       <w:pPr>
-        <w:pStyle w:val="PargrafodaLista"/>
+        <w:pStyle w:val="ListParagraph"/>
         <w:numPr>
           <w:ilvl w:val="0"/>
           <w:numId w:val="1"/>
@@ -1330,15 +1273,20 @@
           <w:szCs w:val="28"/>
         </w:rPr>
       </w:pPr>
-      <w:proofErr w:type="spellStart"/>
-      <w:r>
-        <w:rPr>
-          <w:sz w:val="28"/>
-          <w:szCs w:val="28"/>
-        </w:rPr>
-        <w:t>Edge</w:t>
-      </w:r>
-      <w:proofErr w:type="spellEnd"/>
+      <w:r>
+        <w:rPr>
+          <w:sz w:val="28"/>
+          <w:szCs w:val="28"/>
+        </w:rPr>
+        <w:t xml:space="preserve">Edge </w:t>
+      </w:r>
+      <w:r>
+        <w:rPr>
+          <w:sz w:val="28"/>
+          <w:szCs w:val="28"/>
+        </w:rPr>
+        <w:t>–</w:t>
+      </w:r>
       <w:r>
         <w:rPr>
           <w:sz w:val="28"/>
@@ -1351,26 +1299,12 @@
           <w:sz w:val="28"/>
           <w:szCs w:val="28"/>
         </w:rPr>
-        <w:t>–</w:t>
-      </w:r>
-      <w:r>
-        <w:rPr>
-          <w:sz w:val="28"/>
-          <w:szCs w:val="28"/>
-        </w:rPr>
-        <w:t xml:space="preserve"> </w:t>
-      </w:r>
-      <w:r>
-        <w:rPr>
-          <w:sz w:val="28"/>
-          <w:szCs w:val="28"/>
-        </w:rPr>
         <w:t>ligação entre os Nodes do grafo;</w:t>
       </w:r>
     </w:p>
     <w:p>
       <w:pPr>
-        <w:pStyle w:val="PargrafodaLista"/>
+        <w:pStyle w:val="ListParagraph"/>
         <w:numPr>
           <w:ilvl w:val="0"/>
           <w:numId w:val="1"/>
@@ -1380,69 +1314,12 @@
           <w:szCs w:val="28"/>
         </w:rPr>
       </w:pPr>
-      <w:proofErr w:type="spellStart"/>
-      <w:r>
-        <w:rPr>
-          <w:sz w:val="28"/>
-          <w:szCs w:val="28"/>
-        </w:rPr>
-        <w:t>Road</w:t>
-      </w:r>
-      <w:proofErr w:type="spellEnd"/>
-      <w:r>
-        <w:rPr>
-          <w:sz w:val="28"/>
-          <w:szCs w:val="28"/>
-        </w:rPr>
-        <w:t xml:space="preserve"> – representa uma rua no mapa, poderá ter nele contigo, várias </w:t>
-      </w:r>
-      <w:proofErr w:type="spellStart"/>
-      <w:r>
-        <w:rPr>
-          <w:sz w:val="28"/>
-          <w:szCs w:val="28"/>
-        </w:rPr>
-        <w:t>Edges</w:t>
-      </w:r>
-      <w:proofErr w:type="spellEnd"/>
-      <w:r>
-        <w:rPr>
-          <w:sz w:val="28"/>
-          <w:szCs w:val="28"/>
-        </w:rPr>
-        <w:t xml:space="preserve"> e vários Nodes, uma </w:t>
-      </w:r>
-      <w:proofErr w:type="spellStart"/>
-      <w:r>
-        <w:rPr>
-          <w:sz w:val="28"/>
-          <w:szCs w:val="28"/>
-        </w:rPr>
-        <w:t>Road</w:t>
-      </w:r>
-      <w:proofErr w:type="spellEnd"/>
-      <w:r>
-        <w:rPr>
-          <w:sz w:val="28"/>
-          <w:szCs w:val="28"/>
-        </w:rPr>
-        <w:t xml:space="preserve"> pode ser de dois sentidos uma </w:t>
-      </w:r>
-      <w:proofErr w:type="spellStart"/>
-      <w:r>
-        <w:rPr>
-          <w:sz w:val="28"/>
-          <w:szCs w:val="28"/>
-        </w:rPr>
-        <w:t>Edge</w:t>
-      </w:r>
-      <w:proofErr w:type="spellEnd"/>
-      <w:r>
-        <w:rPr>
-          <w:sz w:val="28"/>
-          <w:szCs w:val="28"/>
-        </w:rPr>
-        <w:t xml:space="preserve"> não pode;</w:t>
+      <w:r>
+        <w:rPr>
+          <w:sz w:val="28"/>
+          <w:szCs w:val="28"/>
+        </w:rPr>
+        <w:t>Road – representa uma rua no mapa, poderá ter nele contigo, várias Edges e vários Nodes, uma Road pode ser de dois sentidos uma Edge não pode;</w:t>
       </w:r>
     </w:p>
     <w:p>
@@ -1463,7 +1340,7 @@
     </w:p>
     <w:p>
       <w:pPr>
-        <w:pStyle w:val="PargrafodaLista"/>
+        <w:pStyle w:val="ListParagraph"/>
         <w:numPr>
           <w:ilvl w:val="0"/>
           <w:numId w:val="3"/>
@@ -1473,26 +1350,17 @@
           <w:szCs w:val="28"/>
         </w:rPr>
       </w:pPr>
-      <w:proofErr w:type="spellStart"/>
-      <w:r>
-        <w:rPr>
-          <w:sz w:val="28"/>
-          <w:szCs w:val="28"/>
-        </w:rPr>
-        <w:t>Passenger</w:t>
-      </w:r>
-      <w:proofErr w:type="spellEnd"/>
-      <w:r>
-        <w:rPr>
-          <w:sz w:val="28"/>
-          <w:szCs w:val="28"/>
-        </w:rPr>
-        <w:t xml:space="preserve"> – o cliente;</w:t>
-      </w:r>
-    </w:p>
-    <w:p>
-      <w:pPr>
-        <w:pStyle w:val="PargrafodaLista"/>
+      <w:r>
+        <w:rPr>
+          <w:sz w:val="28"/>
+          <w:szCs w:val="28"/>
+        </w:rPr>
+        <w:t>Passenger – o cliente;</w:t>
+      </w:r>
+    </w:p>
+    <w:p>
+      <w:pPr>
+        <w:pStyle w:val="ListParagraph"/>
         <w:numPr>
           <w:ilvl w:val="0"/>
           <w:numId w:val="3"/>
@@ -1502,26 +1370,17 @@
           <w:szCs w:val="28"/>
         </w:rPr>
       </w:pPr>
-      <w:proofErr w:type="spellStart"/>
-      <w:r>
-        <w:rPr>
-          <w:sz w:val="28"/>
-          <w:szCs w:val="28"/>
-        </w:rPr>
-        <w:t>Reservation</w:t>
-      </w:r>
-      <w:proofErr w:type="spellEnd"/>
-      <w:r>
-        <w:rPr>
-          <w:sz w:val="28"/>
-          <w:szCs w:val="28"/>
-        </w:rPr>
-        <w:t xml:space="preserve"> – representa uma reserva do cliente;</w:t>
-      </w:r>
-    </w:p>
-    <w:p>
-      <w:pPr>
-        <w:pStyle w:val="PargrafodaLista"/>
+      <w:r>
+        <w:rPr>
+          <w:sz w:val="28"/>
+          <w:szCs w:val="28"/>
+        </w:rPr>
+        <w:t>Reservation – representa uma reserva do cliente;</w:t>
+      </w:r>
+    </w:p>
+    <w:p>
+      <w:pPr>
+        <w:pStyle w:val="ListParagraph"/>
         <w:numPr>
           <w:ilvl w:val="0"/>
           <w:numId w:val="3"/>
@@ -1552,23 +1411,7 @@
           <w:sz w:val="28"/>
           <w:szCs w:val="28"/>
         </w:rPr>
-        <w:t xml:space="preserve">A classe responsável pela interação do utilizador com o programa é a classe </w:t>
-      </w:r>
-      <w:proofErr w:type="spellStart"/>
-      <w:r>
-        <w:rPr>
-          <w:sz w:val="28"/>
-          <w:szCs w:val="28"/>
-        </w:rPr>
-        <w:t>UserInterface</w:t>
-      </w:r>
-      <w:proofErr w:type="spellEnd"/>
-      <w:r>
-        <w:rPr>
-          <w:sz w:val="28"/>
-          <w:szCs w:val="28"/>
-        </w:rPr>
-        <w:t>, nestas classes simulamos</w:t>
+        <w:t>A classe responsável pela interação do utilizador com o programa é a classe UserInterface, nestas classes simulamos</w:t>
       </w:r>
       <w:r>
         <w:rPr>
@@ -1653,8 +1496,6 @@
         </w:rPr>
         <w:t>O percurso é o mais curto possível, esse percurso é calculado utilizando o algoritmo do Dijkstra.</w:t>
       </w:r>
-      <w:bookmarkStart w:id="7" w:name="_GoBack"/>
-      <w:bookmarkEnd w:id="7"/>
     </w:p>
     <w:p>
       <w:pPr>
@@ -1838,17 +1679,17 @@
     </w:p>
     <w:p>
       <w:pPr>
-        <w:pStyle w:val="Cabealho1"/>
-        <w:jc w:val="center"/>
-      </w:pPr>
-      <w:bookmarkStart w:id="8" w:name="_Toc449547120"/>
-      <w:bookmarkStart w:id="9" w:name="_Toc449547287"/>
+        <w:pStyle w:val="Heading1"/>
+        <w:jc w:val="center"/>
+      </w:pPr>
+      <w:bookmarkStart w:id="7" w:name="_Toc449547120"/>
+      <w:bookmarkStart w:id="8" w:name="_Toc449547287"/>
       <w:r>
         <w:lastRenderedPageBreak/>
         <w:t>Consola</w:t>
       </w:r>
+      <w:bookmarkEnd w:id="7"/>
       <w:bookmarkEnd w:id="8"/>
-      <w:bookmarkEnd w:id="9"/>
     </w:p>
     <w:p>
       <w:pPr>
@@ -1904,7 +1745,7 @@
     </w:p>
     <w:p>
       <w:pPr>
-        <w:pStyle w:val="Legenda"/>
+        <w:pStyle w:val="Caption"/>
         <w:jc w:val="center"/>
         <w:rPr>
           <w:sz w:val="28"/>
@@ -1914,14 +1755,27 @@
       <w:r>
         <w:t xml:space="preserve">Figura </w:t>
       </w:r>
-      <w:fldSimple w:instr=" SEQ Figura \* ARABIC ">
-        <w:r>
-          <w:rPr>
-            <w:noProof/>
-          </w:rPr>
-          <w:t>1</w:t>
-        </w:r>
-      </w:fldSimple>
+      <w:r>
+        <w:fldChar w:fldCharType="begin"/>
+      </w:r>
+      <w:r>
+        <w:instrText xml:space="preserve"> SEQ Figura \* ARABIC </w:instrText>
+      </w:r>
+      <w:r>
+        <w:fldChar w:fldCharType="separate"/>
+      </w:r>
+      <w:r>
+        <w:rPr>
+          <w:noProof/>
+        </w:rPr>
+        <w:t>1</w:t>
+      </w:r>
+      <w:r>
+        <w:rPr>
+          <w:noProof/>
+        </w:rPr>
+        <w:fldChar w:fldCharType="end"/>
+      </w:r>
       <w:r>
         <w:t xml:space="preserve"> - Menu Principal</w:t>
       </w:r>
@@ -1939,32 +1793,7 @@
           <w:szCs w:val="28"/>
         </w:rPr>
         <w:tab/>
-        <w:t xml:space="preserve">A opção 1 é para fazer uma reserva, sendo pedido o nome, o </w:t>
-      </w:r>
-      <w:proofErr w:type="spellStart"/>
-      <w:proofErr w:type="gramStart"/>
-      <w:r>
-        <w:rPr>
-          <w:sz w:val="28"/>
-          <w:szCs w:val="28"/>
-        </w:rPr>
-        <w:t>nif</w:t>
-      </w:r>
-      <w:proofErr w:type="spellEnd"/>
-      <w:r>
-        <w:rPr>
-          <w:sz w:val="28"/>
-          <w:szCs w:val="28"/>
-        </w:rPr>
-        <w:t xml:space="preserve"> ,</w:t>
-      </w:r>
-      <w:proofErr w:type="gramEnd"/>
-      <w:r>
-        <w:rPr>
-          <w:sz w:val="28"/>
-          <w:szCs w:val="28"/>
-        </w:rPr>
-        <w:t xml:space="preserve"> o destino e a hora de chegada.</w:t>
+        <w:t>A opção 1 é para fazer uma reserva, sendo pedido o nome, o nif , o destino e a hora de chegada.</w:t>
       </w:r>
     </w:p>
     <w:p>
@@ -2024,39 +1853,7 @@
           <w:sz w:val="28"/>
           <w:szCs w:val="28"/>
         </w:rPr>
-        <w:t xml:space="preserve"> e em seguida abre uma janela do </w:t>
-      </w:r>
-      <w:proofErr w:type="spellStart"/>
-      <w:r>
-        <w:rPr>
-          <w:sz w:val="28"/>
-          <w:szCs w:val="28"/>
-        </w:rPr>
-        <w:t>graph</w:t>
-      </w:r>
-      <w:proofErr w:type="spellEnd"/>
-      <w:r>
-        <w:rPr>
-          <w:sz w:val="28"/>
-          <w:szCs w:val="28"/>
-        </w:rPr>
-        <w:t xml:space="preserve"> </w:t>
-      </w:r>
-      <w:proofErr w:type="spellStart"/>
-      <w:r>
-        <w:rPr>
-          <w:sz w:val="28"/>
-          <w:szCs w:val="28"/>
-        </w:rPr>
-        <w:t>viewer</w:t>
-      </w:r>
-      <w:proofErr w:type="spellEnd"/>
-      <w:r>
-        <w:rPr>
-          <w:sz w:val="28"/>
-          <w:szCs w:val="28"/>
-        </w:rPr>
-        <w:t xml:space="preserve"> onde mostra a vermelho o percurso realizado pela carrinha. </w:t>
+        <w:t xml:space="preserve"> e em seguida abre uma janela do graph viewer onde mostra a vermelho o percurso realizado pela carrinha. </w:t>
       </w:r>
     </w:p>
     <w:p>
@@ -2078,7 +1875,7 @@
     </w:p>
     <w:p>
       <w:pPr>
-        <w:pStyle w:val="Legenda"/>
+        <w:pStyle w:val="Caption"/>
         <w:jc w:val="center"/>
         <w:rPr>
           <w:sz w:val="28"/>
@@ -2088,14 +1885,27 @@
       <w:r>
         <w:t xml:space="preserve">Figura </w:t>
       </w:r>
-      <w:fldSimple w:instr=" SEQ Figura \* ARABIC ">
-        <w:r>
-          <w:rPr>
-            <w:noProof/>
-          </w:rPr>
-          <w:t>2</w:t>
-        </w:r>
-      </w:fldSimple>
+      <w:r>
+        <w:fldChar w:fldCharType="begin"/>
+      </w:r>
+      <w:r>
+        <w:instrText xml:space="preserve"> SEQ Figura \* ARABIC </w:instrText>
+      </w:r>
+      <w:r>
+        <w:fldChar w:fldCharType="separate"/>
+      </w:r>
+      <w:r>
+        <w:rPr>
+          <w:noProof/>
+        </w:rPr>
+        <w:t>2</w:t>
+      </w:r>
+      <w:r>
+        <w:rPr>
+          <w:noProof/>
+        </w:rPr>
+        <w:fldChar w:fldCharType="end"/>
+      </w:r>
       <w:r>
         <w:t xml:space="preserve"> - Percurso seguido pela carrinha</w:t>
       </w:r>
@@ -2120,20 +1930,33 @@
     </w:p>
     <w:p>
       <w:pPr>
-        <w:pStyle w:val="Legenda"/>
+        <w:pStyle w:val="Caption"/>
         <w:jc w:val="center"/>
       </w:pPr>
       <w:r>
         <w:t xml:space="preserve">Figura </w:t>
       </w:r>
-      <w:fldSimple w:instr=" SEQ Figura \* ARABIC ">
-        <w:r>
-          <w:rPr>
-            <w:noProof/>
-          </w:rPr>
-          <w:t>3</w:t>
-        </w:r>
-      </w:fldSimple>
+      <w:r>
+        <w:fldChar w:fldCharType="begin"/>
+      </w:r>
+      <w:r>
+        <w:instrText xml:space="preserve"> SEQ Figura \* ARABIC </w:instrText>
+      </w:r>
+      <w:r>
+        <w:fldChar w:fldCharType="separate"/>
+      </w:r>
+      <w:r>
+        <w:rPr>
+          <w:noProof/>
+        </w:rPr>
+        <w:t>3</w:t>
+      </w:r>
+      <w:r>
+        <w:rPr>
+          <w:noProof/>
+        </w:rPr>
+        <w:fldChar w:fldCharType="end"/>
+      </w:r>
       <w:r>
         <w:t>- Percurso feito por uma carrinha</w:t>
       </w:r>
@@ -2190,59 +2013,59 @@
     </w:p>
     <w:p>
       <w:pPr>
-        <w:pStyle w:val="Cabealho1"/>
-        <w:jc w:val="center"/>
-      </w:pPr>
-      <w:bookmarkStart w:id="10" w:name="_Toc449547121"/>
-      <w:bookmarkStart w:id="11" w:name="_Toc449547288"/>
-    </w:p>
-    <w:p>
-      <w:pPr>
-        <w:pStyle w:val="Cabealho1"/>
-        <w:jc w:val="center"/>
-      </w:pPr>
-    </w:p>
-    <w:p>
-      <w:pPr>
-        <w:pStyle w:val="Cabealho1"/>
-        <w:jc w:val="center"/>
-      </w:pPr>
-    </w:p>
-    <w:p>
-      <w:pPr>
-        <w:pStyle w:val="Cabealho1"/>
-        <w:jc w:val="center"/>
-      </w:pPr>
-    </w:p>
-    <w:p>
-      <w:pPr>
-        <w:pStyle w:val="Cabealho1"/>
-        <w:jc w:val="center"/>
-      </w:pPr>
-    </w:p>
-    <w:p>
-      <w:pPr>
-        <w:pStyle w:val="Cabealho1"/>
-        <w:jc w:val="center"/>
-      </w:pPr>
-    </w:p>
-    <w:p>
-      <w:pPr>
-        <w:pStyle w:val="Cabealho1"/>
-        <w:jc w:val="center"/>
-      </w:pPr>
-    </w:p>
-    <w:p>
-      <w:pPr>
-        <w:pStyle w:val="Cabealho1"/>
+        <w:pStyle w:val="Heading1"/>
+        <w:jc w:val="center"/>
+      </w:pPr>
+      <w:bookmarkStart w:id="9" w:name="_Toc449547121"/>
+      <w:bookmarkStart w:id="10" w:name="_Toc449547288"/>
+    </w:p>
+    <w:p>
+      <w:pPr>
+        <w:pStyle w:val="Heading1"/>
+        <w:jc w:val="center"/>
+      </w:pPr>
+    </w:p>
+    <w:p>
+      <w:pPr>
+        <w:pStyle w:val="Heading1"/>
+        <w:jc w:val="center"/>
+      </w:pPr>
+    </w:p>
+    <w:p>
+      <w:pPr>
+        <w:pStyle w:val="Heading1"/>
+        <w:jc w:val="center"/>
+      </w:pPr>
+    </w:p>
+    <w:p>
+      <w:pPr>
+        <w:pStyle w:val="Heading1"/>
+        <w:jc w:val="center"/>
+      </w:pPr>
+    </w:p>
+    <w:p>
+      <w:pPr>
+        <w:pStyle w:val="Heading1"/>
+        <w:jc w:val="center"/>
+      </w:pPr>
+    </w:p>
+    <w:p>
+      <w:pPr>
+        <w:pStyle w:val="Heading1"/>
+        <w:jc w:val="center"/>
+      </w:pPr>
+    </w:p>
+    <w:p>
+      <w:pPr>
+        <w:pStyle w:val="Heading1"/>
         <w:jc w:val="center"/>
       </w:pPr>
       <w:r>
         <w:lastRenderedPageBreak/>
         <w:t>Interface Gráfica</w:t>
       </w:r>
+      <w:bookmarkEnd w:id="9"/>
       <w:bookmarkEnd w:id="10"/>
-      <w:bookmarkEnd w:id="11"/>
     </w:p>
     <w:p>
       <w:pPr>
@@ -2257,23 +2080,7 @@
           <w:szCs w:val="28"/>
         </w:rPr>
         <w:tab/>
-        <w:t xml:space="preserve">A interface gráfica apenas mostra os Nodes e </w:t>
-      </w:r>
-      <w:proofErr w:type="spellStart"/>
-      <w:r>
-        <w:rPr>
-          <w:sz w:val="28"/>
-          <w:szCs w:val="28"/>
-        </w:rPr>
-        <w:t>Edges</w:t>
-      </w:r>
-      <w:proofErr w:type="spellEnd"/>
-      <w:r>
-        <w:rPr>
-          <w:sz w:val="28"/>
-          <w:szCs w:val="28"/>
-        </w:rPr>
-        <w:t>, na posição correta</w:t>
+        <w:t>A interface gráfica apenas mostra os Nodes e Edges, na posição correta</w:t>
       </w:r>
       <w:r>
         <w:rPr>
@@ -2384,7 +2191,7 @@
     </w:p>
     <w:p>
       <w:pPr>
-        <w:pStyle w:val="Legenda"/>
+        <w:pStyle w:val="Caption"/>
         <w:jc w:val="center"/>
         <w:rPr>
           <w:sz w:val="28"/>
@@ -2394,14 +2201,27 @@
       <w:r>
         <w:t xml:space="preserve">Figura </w:t>
       </w:r>
-      <w:fldSimple w:instr=" SEQ Figura \* ARABIC ">
-        <w:r>
-          <w:rPr>
-            <w:noProof/>
-          </w:rPr>
-          <w:t>4</w:t>
-        </w:r>
-      </w:fldSimple>
+      <w:r>
+        <w:fldChar w:fldCharType="begin"/>
+      </w:r>
+      <w:r>
+        <w:instrText xml:space="preserve"> SEQ Figura \* ARABIC </w:instrText>
+      </w:r>
+      <w:r>
+        <w:fldChar w:fldCharType="separate"/>
+      </w:r>
+      <w:r>
+        <w:rPr>
+          <w:noProof/>
+        </w:rPr>
+        <w:t>4</w:t>
+      </w:r>
+      <w:r>
+        <w:rPr>
+          <w:noProof/>
+        </w:rPr>
+        <w:fldChar w:fldCharType="end"/>
+      </w:r>
       <w:r>
         <w:t xml:space="preserve"> - Ícone de um hotel</w:t>
       </w:r>
@@ -2413,6 +2233,90 @@
           <w:szCs w:val="28"/>
         </w:rPr>
       </w:pPr>
+    </w:p>
+    <w:p>
+      <w:pPr>
+        <w:rPr>
+          <w:sz w:val="28"/>
+          <w:szCs w:val="28"/>
+        </w:rPr>
+      </w:pPr>
+    </w:p>
+    <w:p>
+      <w:pPr>
+        <w:rPr>
+          <w:sz w:val="28"/>
+          <w:szCs w:val="28"/>
+        </w:rPr>
+      </w:pPr>
+    </w:p>
+    <w:p>
+      <w:pPr>
+        <w:rPr>
+          <w:sz w:val="28"/>
+          <w:szCs w:val="28"/>
+        </w:rPr>
+      </w:pPr>
+    </w:p>
+    <w:p>
+      <w:pPr>
+        <w:rPr>
+          <w:sz w:val="28"/>
+          <w:szCs w:val="28"/>
+        </w:rPr>
+      </w:pPr>
+    </w:p>
+    <w:p>
+      <w:pPr>
+        <w:rPr>
+          <w:sz w:val="28"/>
+          <w:szCs w:val="28"/>
+        </w:rPr>
+      </w:pPr>
+    </w:p>
+    <w:p>
+      <w:pPr>
+        <w:rPr>
+          <w:sz w:val="28"/>
+          <w:szCs w:val="28"/>
+        </w:rPr>
+      </w:pPr>
+    </w:p>
+    <w:p>
+      <w:pPr>
+        <w:rPr>
+          <w:sz w:val="28"/>
+          <w:szCs w:val="28"/>
+        </w:rPr>
+      </w:pPr>
+    </w:p>
+    <w:p>
+      <w:pPr>
+        <w:rPr>
+          <w:sz w:val="28"/>
+          <w:szCs w:val="28"/>
+        </w:rPr>
+      </w:pPr>
+    </w:p>
+    <w:p>
+      <w:pPr>
+        <w:rPr>
+          <w:sz w:val="28"/>
+          <w:szCs w:val="28"/>
+        </w:rPr>
+      </w:pPr>
+    </w:p>
+    <w:p>
+      <w:pPr>
+        <w:pStyle w:val="Heading1"/>
+        <w:jc w:val="center"/>
+      </w:pPr>
+      <w:r>
+        <w:lastRenderedPageBreak/>
+        <w:t>Conclusao</w:t>
+      </w:r>
+      <w:bookmarkStart w:id="11" w:name="_GoBack"/>
+      <w:bookmarkEnd w:id="11"/>
     </w:p>
     <w:sectPr>
       <w:footerReference w:type="default" r:id="rId13"/>
@@ -2460,10 +2364,11 @@
         <w:docPartUnique/>
       </w:docPartObj>
     </w:sdtPr>
+    <w:sdtEndPr/>
     <w:sdtContent>
       <w:p>
         <w:pPr>
-          <w:pStyle w:val="Rodap"/>
+          <w:pStyle w:val="Footer"/>
           <w:jc w:val="right"/>
         </w:pPr>
         <w:r>
@@ -2479,7 +2384,7 @@
           <w:rPr>
             <w:noProof/>
           </w:rPr>
-          <w:t>7</w:t>
+          <w:t>10</w:t>
         </w:r>
         <w:r>
           <w:fldChar w:fldCharType="end"/>
@@ -2489,7 +2394,7 @@
   </w:sdt>
   <w:p>
     <w:pPr>
-      <w:pStyle w:val="Rodap"/>
+      <w:pStyle w:val="Footer"/>
     </w:pPr>
   </w:p>
 </w:ftr>
@@ -2522,7 +2427,7 @@
 
 <file path=word/numbering.xml><?xml version="1.0" encoding="utf-8"?>
 <w:numbering xmlns:wpc="http://schemas.microsoft.com/office/word/2010/wordprocessingCanvas" xmlns:mc="http://schemas.openxmlformats.org/markup-compatibility/2006" xmlns:o="urn:schemas-microsoft-com:office:office" xmlns:r="http://schemas.openxmlformats.org/officeDocument/2006/relationships" xmlns:m="http://schemas.openxmlformats.org/officeDocument/2006/math" xmlns:v="urn:schemas-microsoft-com:vml" xmlns:wp14="http://schemas.microsoft.com/office/word/2010/wordprocessingDrawing" xmlns:wp="http://schemas.openxmlformats.org/drawingml/2006/wordprocessingDrawing" xmlns:w10="urn:schemas-microsoft-com:office:word" xmlns:w="http://schemas.openxmlformats.org/wordprocessingml/2006/main" xmlns:w14="http://schemas.microsoft.com/office/word/2010/wordml" xmlns:w15="http://schemas.microsoft.com/office/word/2012/wordml" xmlns:wpg="http://schemas.microsoft.com/office/word/2010/wordprocessingGroup" xmlns:wpi="http://schemas.microsoft.com/office/word/2010/wordprocessingInk" xmlns:wne="http://schemas.microsoft.com/office/word/2006/wordml" xmlns:wps="http://schemas.microsoft.com/office/word/2010/wordprocessingShape" mc:Ignorable="w14 w15 wp14">
-  <w:abstractNum w:abstractNumId="0">
+  <w:abstractNum w:abstractNumId="0" w15:restartNumberingAfterBreak="0">
     <w:nsid w:val="347D5AEE"/>
     <w:multiLevelType w:val="hybridMultilevel"/>
     <w:tmpl w:val="6A580DB6"/>
@@ -2635,7 +2540,7 @@
       </w:rPr>
     </w:lvl>
   </w:abstractNum>
-  <w:abstractNum w:abstractNumId="1">
+  <w:abstractNum w:abstractNumId="1" w15:restartNumberingAfterBreak="0">
     <w:nsid w:val="3EB43F65"/>
     <w:multiLevelType w:val="hybridMultilevel"/>
     <w:tmpl w:val="8B0837FE"/>
@@ -2748,7 +2653,7 @@
       </w:rPr>
     </w:lvl>
   </w:abstractNum>
-  <w:abstractNum w:abstractNumId="2">
+  <w:abstractNum w:abstractNumId="2" w15:restartNumberingAfterBreak="0">
     <w:nsid w:val="72C77F0B"/>
     <w:multiLevelType w:val="hybridMultilevel"/>
     <w:tmpl w:val="4162D6A4"/>
@@ -3268,10 +3173,10 @@
     <w:qFormat/>
     <w:rsid w:val="00B060F0"/>
   </w:style>
-  <w:style w:type="paragraph" w:styleId="Cabealho1">
+  <w:style w:type="paragraph" w:styleId="Heading1">
     <w:name w:val="heading 1"/>
     <w:basedOn w:val="Normal"/>
-    <w:link w:val="Cabealho1Carter"/>
+    <w:link w:val="Heading1Char"/>
     <w:uiPriority w:val="9"/>
     <w:qFormat/>
     <w:rsid w:val="00B060F0"/>
@@ -3289,13 +3194,13 @@
       <w:lang w:eastAsia="pt-PT"/>
     </w:rPr>
   </w:style>
-  <w:style w:type="character" w:default="1" w:styleId="Tipodeletrapredefinidodopargrafo">
+  <w:style w:type="character" w:default="1" w:styleId="DefaultParagraphFont">
     <w:name w:val="Default Paragraph Font"/>
     <w:uiPriority w:val="1"/>
     <w:semiHidden/>
     <w:unhideWhenUsed/>
   </w:style>
-  <w:style w:type="table" w:default="1" w:styleId="Tabelanormal">
+  <w:style w:type="table" w:default="1" w:styleId="TableNormal">
     <w:name w:val="Normal Table"/>
     <w:uiPriority w:val="99"/>
     <w:semiHidden/>
@@ -3310,16 +3215,16 @@
       </w:tblCellMar>
     </w:tblPr>
   </w:style>
-  <w:style w:type="numbering" w:default="1" w:styleId="Semlista">
+  <w:style w:type="numbering" w:default="1" w:styleId="NoList">
     <w:name w:val="No List"/>
     <w:uiPriority w:val="99"/>
     <w:semiHidden/>
     <w:unhideWhenUsed/>
   </w:style>
-  <w:style w:type="character" w:customStyle="1" w:styleId="Cabealho1Carter">
-    <w:name w:val="Cabeçalho 1 Caráter"/>
-    <w:basedOn w:val="Tipodeletrapredefinidodopargrafo"/>
-    <w:link w:val="Cabealho1"/>
+  <w:style w:type="character" w:customStyle="1" w:styleId="Heading1Char">
+    <w:name w:val="Heading 1 Char"/>
+    <w:basedOn w:val="DefaultParagraphFont"/>
+    <w:link w:val="Heading1"/>
     <w:uiPriority w:val="9"/>
     <w:rsid w:val="00B060F0"/>
     <w:rPr>
@@ -3332,7 +3237,7 @@
       <w:lang w:eastAsia="pt-PT"/>
     </w:rPr>
   </w:style>
-  <w:style w:type="paragraph" w:styleId="PargrafodaLista">
+  <w:style w:type="paragraph" w:styleId="ListParagraph">
     <w:name w:val="List Paragraph"/>
     <w:basedOn w:val="Normal"/>
     <w:uiPriority w:val="34"/>
@@ -3343,7 +3248,7 @@
       <w:contextualSpacing/>
     </w:pPr>
   </w:style>
-  <w:style w:type="paragraph" w:styleId="Legenda">
+  <w:style w:type="paragraph" w:styleId="Caption">
     <w:name w:val="caption"/>
     <w:basedOn w:val="Normal"/>
     <w:next w:val="Normal"/>
@@ -3362,10 +3267,10 @@
       <w:szCs w:val="18"/>
     </w:rPr>
   </w:style>
-  <w:style w:type="paragraph" w:styleId="Cabealho">
+  <w:style w:type="paragraph" w:styleId="Header">
     <w:name w:val="header"/>
     <w:basedOn w:val="Normal"/>
-    <w:link w:val="CabealhoCarter"/>
+    <w:link w:val="HeaderChar"/>
     <w:uiPriority w:val="99"/>
     <w:unhideWhenUsed/>
     <w:rsid w:val="00406DCD"/>
@@ -3377,17 +3282,17 @@
       <w:spacing w:after="0" w:line="240" w:lineRule="auto"/>
     </w:pPr>
   </w:style>
-  <w:style w:type="character" w:customStyle="1" w:styleId="CabealhoCarter">
-    <w:name w:val="Cabeçalho Caráter"/>
-    <w:basedOn w:val="Tipodeletrapredefinidodopargrafo"/>
-    <w:link w:val="Cabealho"/>
+  <w:style w:type="character" w:customStyle="1" w:styleId="HeaderChar">
+    <w:name w:val="Header Char"/>
+    <w:basedOn w:val="DefaultParagraphFont"/>
+    <w:link w:val="Header"/>
     <w:uiPriority w:val="99"/>
     <w:rsid w:val="00406DCD"/>
   </w:style>
-  <w:style w:type="paragraph" w:styleId="Rodap">
+  <w:style w:type="paragraph" w:styleId="Footer">
     <w:name w:val="footer"/>
     <w:basedOn w:val="Normal"/>
-    <w:link w:val="RodapCarter"/>
+    <w:link w:val="FooterChar"/>
     <w:uiPriority w:val="99"/>
     <w:unhideWhenUsed/>
     <w:rsid w:val="00406DCD"/>
@@ -3399,16 +3304,16 @@
       <w:spacing w:after="0" w:line="240" w:lineRule="auto"/>
     </w:pPr>
   </w:style>
-  <w:style w:type="character" w:customStyle="1" w:styleId="RodapCarter">
-    <w:name w:val="Rodapé Caráter"/>
-    <w:basedOn w:val="Tipodeletrapredefinidodopargrafo"/>
-    <w:link w:val="Rodap"/>
+  <w:style w:type="character" w:customStyle="1" w:styleId="FooterChar">
+    <w:name w:val="Footer Char"/>
+    <w:basedOn w:val="DefaultParagraphFont"/>
+    <w:link w:val="Footer"/>
     <w:uiPriority w:val="99"/>
     <w:rsid w:val="00406DCD"/>
   </w:style>
-  <w:style w:type="paragraph" w:styleId="Cabealhodondice">
+  <w:style w:type="paragraph" w:styleId="TOCHeading">
     <w:name w:val="TOC Heading"/>
-    <w:basedOn w:val="Cabealho1"/>
+    <w:basedOn w:val="Heading1"/>
     <w:next w:val="Normal"/>
     <w:uiPriority w:val="39"/>
     <w:unhideWhenUsed/>
@@ -3430,7 +3335,7 @@
       <w:szCs w:val="32"/>
     </w:rPr>
   </w:style>
-  <w:style w:type="paragraph" w:styleId="ndice1">
+  <w:style w:type="paragraph" w:styleId="TOC1">
     <w:name w:val="toc 1"/>
     <w:basedOn w:val="Normal"/>
     <w:next w:val="Normal"/>
@@ -3442,9 +3347,9 @@
       <w:spacing w:after="100"/>
     </w:pPr>
   </w:style>
-  <w:style w:type="character" w:styleId="Hiperligao">
+  <w:style w:type="character" w:styleId="Hyperlink">
     <w:name w:val="Hyperlink"/>
-    <w:basedOn w:val="Tipodeletrapredefinidodopargrafo"/>
+    <w:basedOn w:val="DefaultParagraphFont"/>
     <w:uiPriority w:val="99"/>
     <w:unhideWhenUsed/>
     <w:rsid w:val="00406DCD"/>
@@ -3722,7 +3627,7 @@
 </file>
 
 <file path=customXml/itemProps1.xml><?xml version="1.0" encoding="utf-8"?>
-<ds:datastoreItem xmlns:ds="http://schemas.openxmlformats.org/officeDocument/2006/customXml" ds:itemID="{C9281004-2457-4C19-8091-751D97BBC529}">
+<ds:datastoreItem xmlns:ds="http://schemas.openxmlformats.org/officeDocument/2006/customXml" ds:itemID="{9E7D3ED7-044F-46E2-B8A7-761312997A7A}">
   <ds:schemaRefs>
     <ds:schemaRef ds:uri="http://schemas.openxmlformats.org/officeDocument/2006/bibliography"/>
   </ds:schemaRefs>

</xml_diff>